<commit_message>
Report Reviewed, Notebook and Report ready for submission
</commit_message>
<xml_diff>
--- a/Report_Car_Accident_Severity_Prediction.docx
+++ b/Report_Car_Accident_Severity_Prediction.docx
@@ -135,7 +135,15 @@
           <w:sz w:val="30"/>
           <w:szCs w:val="30"/>
         </w:rPr>
-        <w:t>September 19, 2020</w:t>
+        <w:t>October 1</w:t>
+      </w:r>
+      <w:r>
+        <w:rPr>
+          <w:rFonts w:ascii="Times New Roman" w:hAnsi="Times New Roman" w:cs="Times New Roman"/>
+          <w:sz w:val="30"/>
+          <w:szCs w:val="30"/>
+        </w:rPr>
+        <w:t>, 2020</w:t>
       </w:r>
     </w:p>
     <w:p>
@@ -3151,17 +3159,25 @@
           <w:rFonts w:ascii="Times New Roman" w:hAnsi="Times New Roman" w:cs="Times New Roman"/>
         </w:rPr>
       </w:pPr>
-      <w:r>
-        <w:rPr>
-          <w:rFonts w:ascii="Times New Roman" w:hAnsi="Times New Roman" w:cs="Times New Roman"/>
-        </w:rPr>
-        <w:t>Figure_</w:t>
-      </w:r>
-      <w:r>
-        <w:rPr>
-          <w:rFonts w:ascii="Times New Roman" w:hAnsi="Times New Roman" w:cs="Times New Roman"/>
-        </w:rPr>
-        <w:t>1. Number of persons involved and number of pedestrians and cyclists among them</w:t>
+      <w:proofErr w:type="gramStart"/>
+      <w:r>
+        <w:rPr>
+          <w:rFonts w:ascii="Times New Roman" w:hAnsi="Times New Roman" w:cs="Times New Roman"/>
+        </w:rPr>
+        <w:t xml:space="preserve">Figure </w:t>
+      </w:r>
+      <w:r>
+        <w:rPr>
+          <w:rFonts w:ascii="Times New Roman" w:hAnsi="Times New Roman" w:cs="Times New Roman"/>
+        </w:rPr>
+        <w:t>1.</w:t>
+      </w:r>
+      <w:proofErr w:type="gramEnd"/>
+      <w:r>
+        <w:rPr>
+          <w:rFonts w:ascii="Times New Roman" w:hAnsi="Times New Roman" w:cs="Times New Roman"/>
+        </w:rPr>
+        <w:t xml:space="preserve"> Number of persons involved and number of pedestrians and cyclists among them</w:t>
       </w:r>
     </w:p>
     <w:p>
@@ -3292,11 +3308,25 @@
           <w:rFonts w:ascii="Times New Roman" w:hAnsi="Times New Roman" w:cs="Times New Roman"/>
         </w:rPr>
       </w:pPr>
-      <w:r>
-        <w:rPr>
-          <w:rFonts w:ascii="Times New Roman" w:hAnsi="Times New Roman" w:cs="Times New Roman"/>
-        </w:rPr>
-        <w:t>Figure_2. Number of persons involved and number of vehicles</w:t>
+      <w:proofErr w:type="gramStart"/>
+      <w:r>
+        <w:rPr>
+          <w:rFonts w:ascii="Times New Roman" w:hAnsi="Times New Roman" w:cs="Times New Roman"/>
+        </w:rPr>
+        <w:t xml:space="preserve">Figure </w:t>
+      </w:r>
+      <w:r>
+        <w:rPr>
+          <w:rFonts w:ascii="Times New Roman" w:hAnsi="Times New Roman" w:cs="Times New Roman"/>
+        </w:rPr>
+        <w:t>2.</w:t>
+      </w:r>
+      <w:proofErr w:type="gramEnd"/>
+      <w:r>
+        <w:rPr>
+          <w:rFonts w:ascii="Times New Roman" w:hAnsi="Times New Roman" w:cs="Times New Roman"/>
+        </w:rPr>
+        <w:t xml:space="preserve"> Number of persons involved and number of vehicles</w:t>
       </w:r>
       <w:r>
         <w:rPr>
@@ -3619,11 +3649,25 @@
           <w:rFonts w:ascii="Times New Roman" w:hAnsi="Times New Roman" w:cs="Times New Roman"/>
         </w:rPr>
       </w:pPr>
-      <w:r>
-        <w:rPr>
-          <w:rFonts w:ascii="Times New Roman" w:hAnsi="Times New Roman" w:cs="Times New Roman"/>
-        </w:rPr>
-        <w:t>Figure_3. Distribution of</w:t>
+      <w:proofErr w:type="gramStart"/>
+      <w:r>
+        <w:rPr>
+          <w:rFonts w:ascii="Times New Roman" w:hAnsi="Times New Roman" w:cs="Times New Roman"/>
+        </w:rPr>
+        <w:t xml:space="preserve">Figure </w:t>
+      </w:r>
+      <w:r>
+        <w:rPr>
+          <w:rFonts w:ascii="Times New Roman" w:hAnsi="Times New Roman" w:cs="Times New Roman"/>
+        </w:rPr>
+        <w:t>3.</w:t>
+      </w:r>
+      <w:proofErr w:type="gramEnd"/>
+      <w:r>
+        <w:rPr>
+          <w:rFonts w:ascii="Times New Roman" w:hAnsi="Times New Roman" w:cs="Times New Roman"/>
+        </w:rPr>
+        <w:t xml:space="preserve"> Distribution of</w:t>
       </w:r>
       <w:r>
         <w:rPr>
@@ -4080,17 +4124,37 @@
           <w:rFonts w:ascii="Times New Roman" w:hAnsi="Times New Roman" w:cs="Times New Roman"/>
         </w:rPr>
       </w:pPr>
-      <w:r>
-        <w:rPr>
-          <w:rFonts w:ascii="Times New Roman" w:hAnsi="Times New Roman" w:cs="Times New Roman"/>
-        </w:rPr>
-        <w:t>Figure_</w:t>
-      </w:r>
-      <w:r>
-        <w:rPr>
-          <w:rFonts w:ascii="Times New Roman" w:hAnsi="Times New Roman" w:cs="Times New Roman"/>
-        </w:rPr>
-        <w:t>4. Distribution of the severity code categories over different junction types</w:t>
+      <w:proofErr w:type="gramStart"/>
+      <w:r>
+        <w:rPr>
+          <w:rFonts w:ascii="Times New Roman" w:hAnsi="Times New Roman" w:cs="Times New Roman"/>
+        </w:rPr>
+        <w:t xml:space="preserve">Figure </w:t>
+      </w:r>
+      <w:r>
+        <w:rPr>
+          <w:rFonts w:ascii="Times New Roman" w:hAnsi="Times New Roman" w:cs="Times New Roman"/>
+        </w:rPr>
+        <w:t>4.</w:t>
+      </w:r>
+      <w:proofErr w:type="gramEnd"/>
+      <w:r>
+        <w:rPr>
+          <w:rFonts w:ascii="Times New Roman" w:hAnsi="Times New Roman" w:cs="Times New Roman"/>
+        </w:rPr>
+        <w:t xml:space="preserve"> Distribution of the </w:t>
+      </w:r>
+      <w:r>
+        <w:rPr>
+          <w:rFonts w:ascii="Times New Roman" w:hAnsi="Times New Roman" w:cs="Times New Roman"/>
+        </w:rPr>
+        <w:t>severity</w:t>
+      </w:r>
+      <w:r>
+        <w:rPr>
+          <w:rFonts w:ascii="Times New Roman" w:hAnsi="Times New Roman" w:cs="Times New Roman"/>
+        </w:rPr>
+        <w:t xml:space="preserve"> categories over different junction types</w:t>
       </w:r>
     </w:p>
     <w:p>
@@ -4238,11 +4302,37 @@
           <w:rFonts w:ascii="Times New Roman" w:hAnsi="Times New Roman" w:cs="Times New Roman"/>
         </w:rPr>
       </w:pPr>
-      <w:r>
-        <w:rPr>
-          <w:rFonts w:ascii="Times New Roman" w:hAnsi="Times New Roman" w:cs="Times New Roman"/>
-        </w:rPr>
-        <w:t>Figure_5. Distribution of number of persons involved over the severity code categories</w:t>
+      <w:proofErr w:type="gramStart"/>
+      <w:r>
+        <w:rPr>
+          <w:rFonts w:ascii="Times New Roman" w:hAnsi="Times New Roman" w:cs="Times New Roman"/>
+        </w:rPr>
+        <w:t xml:space="preserve">Figure </w:t>
+      </w:r>
+      <w:r>
+        <w:rPr>
+          <w:rFonts w:ascii="Times New Roman" w:hAnsi="Times New Roman" w:cs="Times New Roman"/>
+        </w:rPr>
+        <w:t>5.</w:t>
+      </w:r>
+      <w:proofErr w:type="gramEnd"/>
+      <w:r>
+        <w:rPr>
+          <w:rFonts w:ascii="Times New Roman" w:hAnsi="Times New Roman" w:cs="Times New Roman"/>
+        </w:rPr>
+        <w:t xml:space="preserve"> Distribution of number of persons</w:t>
+      </w:r>
+      <w:r>
+        <w:rPr>
+          <w:rFonts w:ascii="Times New Roman" w:hAnsi="Times New Roman" w:cs="Times New Roman"/>
+        </w:rPr>
+        <w:t xml:space="preserve"> involved over the severity</w:t>
+      </w:r>
+      <w:r>
+        <w:rPr>
+          <w:rFonts w:ascii="Times New Roman" w:hAnsi="Times New Roman" w:cs="Times New Roman"/>
+        </w:rPr>
+        <w:t xml:space="preserve"> categories</w:t>
       </w:r>
     </w:p>
     <w:p>
@@ -4406,11 +4496,25 @@
           <w:rFonts w:ascii="Times New Roman" w:hAnsi="Times New Roman" w:cs="Times New Roman"/>
         </w:rPr>
       </w:pPr>
-      <w:r>
-        <w:rPr>
-          <w:rFonts w:ascii="Times New Roman" w:hAnsi="Times New Roman" w:cs="Times New Roman"/>
-        </w:rPr>
-        <w:t>Figure_6. Distribution of number of pedestrian</w:t>
+      <w:proofErr w:type="gramStart"/>
+      <w:r>
+        <w:rPr>
+          <w:rFonts w:ascii="Times New Roman" w:hAnsi="Times New Roman" w:cs="Times New Roman"/>
+        </w:rPr>
+        <w:t xml:space="preserve">Figure </w:t>
+      </w:r>
+      <w:r>
+        <w:rPr>
+          <w:rFonts w:ascii="Times New Roman" w:hAnsi="Times New Roman" w:cs="Times New Roman"/>
+        </w:rPr>
+        <w:t>6.</w:t>
+      </w:r>
+      <w:proofErr w:type="gramEnd"/>
+      <w:r>
+        <w:rPr>
+          <w:rFonts w:ascii="Times New Roman" w:hAnsi="Times New Roman" w:cs="Times New Roman"/>
+        </w:rPr>
+        <w:t xml:space="preserve"> Distribution of number of pedestrian</w:t>
       </w:r>
       <w:r>
         <w:rPr>
@@ -4422,7 +4526,13 @@
         <w:rPr>
           <w:rFonts w:ascii="Times New Roman" w:hAnsi="Times New Roman" w:cs="Times New Roman"/>
         </w:rPr>
-        <w:t xml:space="preserve"> involved over severity code categories</w:t>
+        <w:t xml:space="preserve"> involved over severity</w:t>
+      </w:r>
+      <w:r>
+        <w:rPr>
+          <w:rFonts w:ascii="Times New Roman" w:hAnsi="Times New Roman" w:cs="Times New Roman"/>
+        </w:rPr>
+        <w:t xml:space="preserve"> categories</w:t>
       </w:r>
     </w:p>
     <w:p>
@@ -4701,29 +4811,37 @@
           <w:rFonts w:ascii="Times New Roman" w:hAnsi="Times New Roman" w:cs="Times New Roman"/>
         </w:rPr>
       </w:pPr>
-      <w:r>
-        <w:rPr>
-          <w:rFonts w:ascii="Times New Roman" w:hAnsi="Times New Roman" w:cs="Times New Roman"/>
-        </w:rPr>
-        <w:t>Figure_7</w:t>
-      </w:r>
-      <w:r>
-        <w:rPr>
-          <w:rFonts w:ascii="Times New Roman" w:hAnsi="Times New Roman" w:cs="Times New Roman"/>
-        </w:rPr>
-        <w:t>. Dist</w:t>
-      </w:r>
-      <w:r>
-        <w:rPr>
-          <w:rFonts w:ascii="Times New Roman" w:hAnsi="Times New Roman" w:cs="Times New Roman"/>
-        </w:rPr>
-        <w:t>ribution of number of cyclists</w:t>
-      </w:r>
-      <w:r>
-        <w:rPr>
-          <w:rFonts w:ascii="Times New Roman" w:hAnsi="Times New Roman" w:cs="Times New Roman"/>
-        </w:rPr>
-        <w:t xml:space="preserve"> involved over severity code categories</w:t>
+      <w:proofErr w:type="gramStart"/>
+      <w:r>
+        <w:rPr>
+          <w:rFonts w:ascii="Times New Roman" w:hAnsi="Times New Roman" w:cs="Times New Roman"/>
+        </w:rPr>
+        <w:t xml:space="preserve">Figure </w:t>
+      </w:r>
+      <w:r>
+        <w:rPr>
+          <w:rFonts w:ascii="Times New Roman" w:hAnsi="Times New Roman" w:cs="Times New Roman"/>
+        </w:rPr>
+        <w:t>7.</w:t>
+      </w:r>
+      <w:proofErr w:type="gramEnd"/>
+      <w:r>
+        <w:rPr>
+          <w:rFonts w:ascii="Times New Roman" w:hAnsi="Times New Roman" w:cs="Times New Roman"/>
+        </w:rPr>
+        <w:t xml:space="preserve"> Distribution of number of cycl</w:t>
+      </w:r>
+      <w:r>
+        <w:rPr>
+          <w:rFonts w:ascii="Times New Roman" w:hAnsi="Times New Roman" w:cs="Times New Roman"/>
+        </w:rPr>
+        <w:t>ists involved over severity</w:t>
+      </w:r>
+      <w:r>
+        <w:rPr>
+          <w:rFonts w:ascii="Times New Roman" w:hAnsi="Times New Roman" w:cs="Times New Roman"/>
+        </w:rPr>
+        <w:t xml:space="preserve"> categories</w:t>
       </w:r>
     </w:p>
     <w:p>
@@ -4999,17 +5117,31 @@
           <w:rFonts w:ascii="Times New Roman" w:hAnsi="Times New Roman" w:cs="Times New Roman"/>
         </w:rPr>
       </w:pPr>
-      <w:r>
-        <w:rPr>
-          <w:rFonts w:ascii="Times New Roman" w:hAnsi="Times New Roman" w:cs="Times New Roman"/>
-        </w:rPr>
-        <w:t>Figure_8</w:t>
-      </w:r>
-      <w:r>
-        <w:rPr>
-          <w:rFonts w:ascii="Times New Roman" w:hAnsi="Times New Roman" w:cs="Times New Roman"/>
-        </w:rPr>
-        <w:t xml:space="preserve">. </w:t>
+      <w:proofErr w:type="gramStart"/>
+      <w:r>
+        <w:rPr>
+          <w:rFonts w:ascii="Times New Roman" w:hAnsi="Times New Roman" w:cs="Times New Roman"/>
+        </w:rPr>
+        <w:t xml:space="preserve">Figure </w:t>
+      </w:r>
+      <w:r>
+        <w:rPr>
+          <w:rFonts w:ascii="Times New Roman" w:hAnsi="Times New Roman" w:cs="Times New Roman"/>
+        </w:rPr>
+        <w:t>8</w:t>
+      </w:r>
+      <w:r>
+        <w:rPr>
+          <w:rFonts w:ascii="Times New Roman" w:hAnsi="Times New Roman" w:cs="Times New Roman"/>
+        </w:rPr>
+        <w:t>.</w:t>
+      </w:r>
+      <w:proofErr w:type="gramEnd"/>
+      <w:r>
+        <w:rPr>
+          <w:rFonts w:ascii="Times New Roman" w:hAnsi="Times New Roman" w:cs="Times New Roman"/>
+        </w:rPr>
+        <w:t xml:space="preserve"> </w:t>
       </w:r>
       <w:proofErr w:type="spellStart"/>
       <w:proofErr w:type="gramStart"/>
@@ -5037,13 +5169,7 @@
         <w:rPr>
           <w:rFonts w:ascii="Times New Roman" w:hAnsi="Times New Roman" w:cs="Times New Roman"/>
         </w:rPr>
-        <w:t xml:space="preserve">istribution of number of </w:t>
-      </w:r>
-      <w:r>
-        <w:rPr>
-          <w:rFonts w:ascii="Times New Roman" w:hAnsi="Times New Roman" w:cs="Times New Roman"/>
-        </w:rPr>
-        <w:t>vehicles</w:t>
+        <w:t>istribution of number of vehicles</w:t>
       </w:r>
       <w:r>
         <w:rPr>
@@ -5335,17 +5461,25 @@
           <w:szCs w:val="23"/>
         </w:rPr>
       </w:pPr>
-      <w:r>
-        <w:rPr>
-          <w:rFonts w:ascii="Times New Roman" w:hAnsi="Times New Roman" w:cs="Times New Roman"/>
-        </w:rPr>
-        <w:t>Figure_9</w:t>
-      </w:r>
-      <w:r>
-        <w:rPr>
-          <w:rFonts w:ascii="Times New Roman" w:hAnsi="Times New Roman" w:cs="Times New Roman"/>
-        </w:rPr>
-        <w:t xml:space="preserve">. </w:t>
+      <w:proofErr w:type="gramStart"/>
+      <w:r>
+        <w:rPr>
+          <w:rFonts w:ascii="Times New Roman" w:hAnsi="Times New Roman" w:cs="Times New Roman"/>
+        </w:rPr>
+        <w:t xml:space="preserve">Figure </w:t>
+      </w:r>
+      <w:r>
+        <w:rPr>
+          <w:rFonts w:ascii="Times New Roman" w:hAnsi="Times New Roman" w:cs="Times New Roman"/>
+        </w:rPr>
+        <w:t>9.</w:t>
+      </w:r>
+      <w:proofErr w:type="gramEnd"/>
+      <w:r>
+        <w:rPr>
+          <w:rFonts w:ascii="Times New Roman" w:hAnsi="Times New Roman" w:cs="Times New Roman"/>
+        </w:rPr>
+        <w:t xml:space="preserve"> </w:t>
       </w:r>
       <w:proofErr w:type="spellStart"/>
       <w:proofErr w:type="gramStart"/>
@@ -5379,13 +5513,7 @@
         <w:rPr>
           <w:rFonts w:ascii="Times New Roman" w:hAnsi="Times New Roman" w:cs="Times New Roman"/>
         </w:rPr>
-        <w:t>severity code</w:t>
-      </w:r>
-      <w:r>
-        <w:rPr>
-          <w:rFonts w:ascii="Times New Roman" w:hAnsi="Times New Roman" w:cs="Times New Roman"/>
-        </w:rPr>
-        <w:t>s</w:t>
+        <w:t>severity categories</w:t>
       </w:r>
     </w:p>
     <w:p>
@@ -5555,17 +5683,31 @@
           <w:rFonts w:ascii="Times New Roman" w:hAnsi="Times New Roman" w:cs="Times New Roman"/>
         </w:rPr>
       </w:pPr>
-      <w:r>
-        <w:rPr>
-          <w:rFonts w:ascii="Times New Roman" w:hAnsi="Times New Roman" w:cs="Times New Roman"/>
-        </w:rPr>
-        <w:t>Figure_10</w:t>
-      </w:r>
-      <w:r>
-        <w:rPr>
-          <w:rFonts w:ascii="Times New Roman" w:hAnsi="Times New Roman" w:cs="Times New Roman"/>
-        </w:rPr>
-        <w:t xml:space="preserve">. </w:t>
+      <w:proofErr w:type="gramStart"/>
+      <w:r>
+        <w:rPr>
+          <w:rFonts w:ascii="Times New Roman" w:hAnsi="Times New Roman" w:cs="Times New Roman"/>
+        </w:rPr>
+        <w:t xml:space="preserve">Figure </w:t>
+      </w:r>
+      <w:r>
+        <w:rPr>
+          <w:rFonts w:ascii="Times New Roman" w:hAnsi="Times New Roman" w:cs="Times New Roman"/>
+        </w:rPr>
+        <w:t>10</w:t>
+      </w:r>
+      <w:r>
+        <w:rPr>
+          <w:rFonts w:ascii="Times New Roman" w:hAnsi="Times New Roman" w:cs="Times New Roman"/>
+        </w:rPr>
+        <w:t>.</w:t>
+      </w:r>
+      <w:proofErr w:type="gramEnd"/>
+      <w:r>
+        <w:rPr>
+          <w:rFonts w:ascii="Times New Roman" w:hAnsi="Times New Roman" w:cs="Times New Roman"/>
+        </w:rPr>
+        <w:t xml:space="preserve"> </w:t>
       </w:r>
       <w:proofErr w:type="spellStart"/>
       <w:proofErr w:type="gramStart"/>
@@ -5587,13 +5729,7 @@
         <w:rPr>
           <w:rFonts w:ascii="Times New Roman" w:hAnsi="Times New Roman" w:cs="Times New Roman"/>
         </w:rPr>
-        <w:t>UNDERINFL</w:t>
-      </w:r>
-      <w:r>
-        <w:rPr>
-          <w:rFonts w:ascii="Times New Roman" w:hAnsi="Times New Roman" w:cs="Times New Roman"/>
-        </w:rPr>
-        <w:t xml:space="preserve"> counts over different severity codes</w:t>
+        <w:t>UNDERINFL counts over different severity codes</w:t>
       </w:r>
     </w:p>
     <w:p>
@@ -5856,17 +5992,31 @@
           <w:rFonts w:ascii="Times New Roman" w:hAnsi="Times New Roman" w:cs="Times New Roman"/>
         </w:rPr>
       </w:pPr>
-      <w:r>
-        <w:rPr>
-          <w:rFonts w:ascii="Times New Roman" w:hAnsi="Times New Roman" w:cs="Times New Roman"/>
-        </w:rPr>
-        <w:t>Figure_11</w:t>
-      </w:r>
-      <w:r>
-        <w:rPr>
-          <w:rFonts w:ascii="Times New Roman" w:hAnsi="Times New Roman" w:cs="Times New Roman"/>
-        </w:rPr>
-        <w:t xml:space="preserve">. </w:t>
+      <w:proofErr w:type="gramStart"/>
+      <w:r>
+        <w:rPr>
+          <w:rFonts w:ascii="Times New Roman" w:hAnsi="Times New Roman" w:cs="Times New Roman"/>
+        </w:rPr>
+        <w:t xml:space="preserve">Figure </w:t>
+      </w:r>
+      <w:r>
+        <w:rPr>
+          <w:rFonts w:ascii="Times New Roman" w:hAnsi="Times New Roman" w:cs="Times New Roman"/>
+        </w:rPr>
+        <w:t>11</w:t>
+      </w:r>
+      <w:r>
+        <w:rPr>
+          <w:rFonts w:ascii="Times New Roman" w:hAnsi="Times New Roman" w:cs="Times New Roman"/>
+        </w:rPr>
+        <w:t>.</w:t>
+      </w:r>
+      <w:proofErr w:type="gramEnd"/>
+      <w:r>
+        <w:rPr>
+          <w:rFonts w:ascii="Times New Roman" w:hAnsi="Times New Roman" w:cs="Times New Roman"/>
+        </w:rPr>
+        <w:t xml:space="preserve"> </w:t>
       </w:r>
       <w:proofErr w:type="spellStart"/>
       <w:proofErr w:type="gramStart"/>
@@ -5882,25 +6032,12 @@
         <w:rPr>
           <w:rFonts w:ascii="Times New Roman" w:hAnsi="Times New Roman" w:cs="Times New Roman"/>
         </w:rPr>
-        <w:t xml:space="preserve"> of </w:t>
-      </w:r>
-      <w:r>
-        <w:rPr>
-          <w:rFonts w:ascii="Times New Roman" w:hAnsi="Times New Roman" w:cs="Times New Roman"/>
-        </w:rPr>
-        <w:t>SPEEDING</w:t>
-      </w:r>
-      <w:r>
-        <w:rPr>
-          <w:rFonts w:ascii="Times New Roman" w:hAnsi="Times New Roman" w:cs="Times New Roman"/>
-        </w:rPr>
-        <w:t xml:space="preserve"> counts over different severity codes</w:t>
-      </w:r>
-    </w:p>
-    <w:p>
-      <w:pPr>
-        <w:spacing w:after="120" w:line="240" w:lineRule="auto"/>
-        <w:jc w:val="center"/>
+        <w:t xml:space="preserve"> of SPEEDING counts over different severity codes</w:t>
+      </w:r>
+    </w:p>
+    <w:p>
+      <w:pPr>
+        <w:spacing w:after="120" w:line="240" w:lineRule="auto"/>
         <w:rPr>
           <w:rFonts w:ascii="Times New Roman" w:hAnsi="Times New Roman" w:cs="Times New Roman"/>
         </w:rPr>
@@ -6233,23 +6370,37 @@
           <w:rFonts w:ascii="Times New Roman" w:hAnsi="Times New Roman" w:cs="Times New Roman"/>
         </w:rPr>
       </w:pPr>
-      <w:r>
-        <w:rPr>
-          <w:rFonts w:ascii="Times New Roman" w:hAnsi="Times New Roman" w:cs="Times New Roman"/>
-        </w:rPr>
-        <w:t>Figure_12</w:t>
-      </w:r>
-      <w:r>
-        <w:rPr>
-          <w:rFonts w:ascii="Times New Roman" w:hAnsi="Times New Roman" w:cs="Times New Roman"/>
-        </w:rPr>
-        <w:t>. Distribution of the severity code categori</w:t>
-      </w:r>
-      <w:r>
-        <w:rPr>
-          <w:rFonts w:ascii="Times New Roman" w:hAnsi="Times New Roman" w:cs="Times New Roman"/>
-        </w:rPr>
-        <w:t>es over different weather conditions</w:t>
+      <w:proofErr w:type="gramStart"/>
+      <w:r>
+        <w:rPr>
+          <w:rFonts w:ascii="Times New Roman" w:hAnsi="Times New Roman" w:cs="Times New Roman"/>
+        </w:rPr>
+        <w:t xml:space="preserve">Figure </w:t>
+      </w:r>
+      <w:r>
+        <w:rPr>
+          <w:rFonts w:ascii="Times New Roman" w:hAnsi="Times New Roman" w:cs="Times New Roman"/>
+        </w:rPr>
+        <w:t>12.</w:t>
+      </w:r>
+      <w:proofErr w:type="gramEnd"/>
+      <w:r>
+        <w:rPr>
+          <w:rFonts w:ascii="Times New Roman" w:hAnsi="Times New Roman" w:cs="Times New Roman"/>
+        </w:rPr>
+        <w:t xml:space="preserve"> D</w:t>
+      </w:r>
+      <w:r>
+        <w:rPr>
+          <w:rFonts w:ascii="Times New Roman" w:hAnsi="Times New Roman" w:cs="Times New Roman"/>
+        </w:rPr>
+        <w:t>istribution of the severity</w:t>
+      </w:r>
+      <w:r>
+        <w:rPr>
+          <w:rFonts w:ascii="Times New Roman" w:hAnsi="Times New Roman" w:cs="Times New Roman"/>
+        </w:rPr>
+        <w:t xml:space="preserve"> categories over different weather conditions</w:t>
       </w:r>
     </w:p>
     <w:p>
@@ -6514,29 +6665,37 @@
           <w:rFonts w:ascii="Times New Roman" w:hAnsi="Times New Roman" w:cs="Times New Roman"/>
         </w:rPr>
       </w:pPr>
-      <w:r>
-        <w:rPr>
-          <w:rFonts w:ascii="Times New Roman" w:hAnsi="Times New Roman" w:cs="Times New Roman"/>
-        </w:rPr>
-        <w:t>Figure_13</w:t>
-      </w:r>
-      <w:r>
-        <w:rPr>
-          <w:rFonts w:ascii="Times New Roman" w:hAnsi="Times New Roman" w:cs="Times New Roman"/>
-        </w:rPr>
-        <w:t xml:space="preserve">. Distribution of the severity code categories over different </w:t>
-      </w:r>
-      <w:r>
-        <w:rPr>
-          <w:rFonts w:ascii="Times New Roman" w:hAnsi="Times New Roman" w:cs="Times New Roman"/>
-        </w:rPr>
-        <w:t>road</w:t>
-      </w:r>
-      <w:r>
-        <w:rPr>
-          <w:rFonts w:ascii="Times New Roman" w:hAnsi="Times New Roman" w:cs="Times New Roman"/>
-        </w:rPr>
-        <w:t xml:space="preserve"> conditions</w:t>
+      <w:proofErr w:type="gramStart"/>
+      <w:r>
+        <w:rPr>
+          <w:rFonts w:ascii="Times New Roman" w:hAnsi="Times New Roman" w:cs="Times New Roman"/>
+        </w:rPr>
+        <w:t xml:space="preserve">Figure </w:t>
+      </w:r>
+      <w:r>
+        <w:rPr>
+          <w:rFonts w:ascii="Times New Roman" w:hAnsi="Times New Roman" w:cs="Times New Roman"/>
+        </w:rPr>
+        <w:t>13.</w:t>
+      </w:r>
+      <w:proofErr w:type="gramEnd"/>
+      <w:r>
+        <w:rPr>
+          <w:rFonts w:ascii="Times New Roman" w:hAnsi="Times New Roman" w:cs="Times New Roman"/>
+        </w:rPr>
+        <w:t xml:space="preserve"> D</w:t>
+      </w:r>
+      <w:r>
+        <w:rPr>
+          <w:rFonts w:ascii="Times New Roman" w:hAnsi="Times New Roman" w:cs="Times New Roman"/>
+        </w:rPr>
+        <w:t>istribution of the severity</w:t>
+      </w:r>
+      <w:r>
+        <w:rPr>
+          <w:rFonts w:ascii="Times New Roman" w:hAnsi="Times New Roman" w:cs="Times New Roman"/>
+        </w:rPr>
+        <w:t xml:space="preserve"> categories over different road conditions</w:t>
       </w:r>
     </w:p>
     <w:p>
@@ -6846,17 +7005,43 @@
           <w:rFonts w:ascii="Times New Roman" w:hAnsi="Times New Roman" w:cs="Times New Roman"/>
         </w:rPr>
       </w:pPr>
-      <w:r>
-        <w:rPr>
-          <w:rFonts w:ascii="Times New Roman" w:hAnsi="Times New Roman" w:cs="Times New Roman"/>
-        </w:rPr>
-        <w:t>Figure_13</w:t>
-      </w:r>
-      <w:r>
-        <w:rPr>
-          <w:rFonts w:ascii="Times New Roman" w:hAnsi="Times New Roman" w:cs="Times New Roman"/>
-        </w:rPr>
-        <w:t>. Distribution of the severity code categories over different</w:t>
+      <w:proofErr w:type="gramStart"/>
+      <w:r>
+        <w:rPr>
+          <w:rFonts w:ascii="Times New Roman" w:hAnsi="Times New Roman" w:cs="Times New Roman"/>
+        </w:rPr>
+        <w:t xml:space="preserve">Figure </w:t>
+      </w:r>
+      <w:r>
+        <w:rPr>
+          <w:rFonts w:ascii="Times New Roman" w:hAnsi="Times New Roman" w:cs="Times New Roman"/>
+        </w:rPr>
+        <w:t>14</w:t>
+      </w:r>
+      <w:r>
+        <w:rPr>
+          <w:rFonts w:ascii="Times New Roman" w:hAnsi="Times New Roman" w:cs="Times New Roman"/>
+        </w:rPr>
+        <w:t>.</w:t>
+      </w:r>
+      <w:proofErr w:type="gramEnd"/>
+      <w:r>
+        <w:rPr>
+          <w:rFonts w:ascii="Times New Roman" w:hAnsi="Times New Roman" w:cs="Times New Roman"/>
+        </w:rPr>
+        <w:t xml:space="preserve"> D</w:t>
+      </w:r>
+      <w:r>
+        <w:rPr>
+          <w:rFonts w:ascii="Times New Roman" w:hAnsi="Times New Roman" w:cs="Times New Roman"/>
+        </w:rPr>
+        <w:t>istribution of the severity</w:t>
+      </w:r>
+      <w:r>
+        <w:rPr>
+          <w:rFonts w:ascii="Times New Roman" w:hAnsi="Times New Roman" w:cs="Times New Roman"/>
+        </w:rPr>
+        <w:t xml:space="preserve"> categories over different</w:t>
       </w:r>
       <w:r>
         <w:rPr>
@@ -7138,23 +7323,7 @@
           <w:sz w:val="24"/>
           <w:szCs w:val="24"/>
         </w:rPr>
-        <w:t xml:space="preserve"> be selected for </w:t>
-      </w:r>
-      <w:r>
-        <w:rPr>
-          <w:rFonts w:ascii="Times New Roman" w:hAnsi="Times New Roman" w:cs="Times New Roman"/>
-          <w:sz w:val="24"/>
-          <w:szCs w:val="24"/>
-        </w:rPr>
-        <w:t>implementation</w:t>
-      </w:r>
-      <w:r>
-        <w:rPr>
-          <w:rFonts w:ascii="Times New Roman" w:hAnsi="Times New Roman" w:cs="Times New Roman"/>
-          <w:sz w:val="24"/>
-          <w:szCs w:val="24"/>
-        </w:rPr>
-        <w:t>.</w:t>
+        <w:t xml:space="preserve"> be selected for implementation.</w:t>
       </w:r>
     </w:p>
     <w:p>
@@ -8454,17 +8623,31 @@
           <w:rFonts w:ascii="Times New Roman" w:hAnsi="Times New Roman" w:cs="Times New Roman"/>
         </w:rPr>
       </w:pPr>
-      <w:r>
-        <w:rPr>
-          <w:rFonts w:ascii="Times New Roman" w:hAnsi="Times New Roman" w:cs="Times New Roman"/>
-        </w:rPr>
-        <w:t xml:space="preserve">Figure_13. </w:t>
-      </w:r>
-      <w:r>
-        <w:rPr>
-          <w:rFonts w:ascii="Times New Roman" w:hAnsi="Times New Roman" w:cs="Times New Roman"/>
-        </w:rPr>
-        <w:t>Confusion Matrix for the K Nearest Neighbors model</w:t>
+      <w:proofErr w:type="gramStart"/>
+      <w:r>
+        <w:rPr>
+          <w:rFonts w:ascii="Times New Roman" w:hAnsi="Times New Roman" w:cs="Times New Roman"/>
+        </w:rPr>
+        <w:t xml:space="preserve">Figure </w:t>
+      </w:r>
+      <w:r>
+        <w:rPr>
+          <w:rFonts w:ascii="Times New Roman" w:hAnsi="Times New Roman" w:cs="Times New Roman"/>
+        </w:rPr>
+        <w:t>15</w:t>
+      </w:r>
+      <w:r>
+        <w:rPr>
+          <w:rFonts w:ascii="Times New Roman" w:hAnsi="Times New Roman" w:cs="Times New Roman"/>
+        </w:rPr>
+        <w:t>.</w:t>
+      </w:r>
+      <w:proofErr w:type="gramEnd"/>
+      <w:r>
+        <w:rPr>
+          <w:rFonts w:ascii="Times New Roman" w:hAnsi="Times New Roman" w:cs="Times New Roman"/>
+        </w:rPr>
+        <w:t xml:space="preserve"> Confusion Matrix for the K Nearest Neighbors model</w:t>
       </w:r>
     </w:p>
     <w:p>
@@ -8541,29 +8724,31 @@
           <w:rFonts w:ascii="Times New Roman" w:hAnsi="Times New Roman" w:cs="Times New Roman"/>
         </w:rPr>
       </w:pPr>
-      <w:r>
-        <w:rPr>
-          <w:rFonts w:ascii="Times New Roman" w:hAnsi="Times New Roman" w:cs="Times New Roman"/>
-        </w:rPr>
-        <w:t>Figure_14</w:t>
-      </w:r>
-      <w:r>
-        <w:rPr>
-          <w:rFonts w:ascii="Times New Roman" w:hAnsi="Times New Roman" w:cs="Times New Roman"/>
-        </w:rPr>
-        <w:t xml:space="preserve">. Confusion Matrix for the </w:t>
-      </w:r>
-      <w:r>
-        <w:rPr>
-          <w:rFonts w:ascii="Times New Roman" w:hAnsi="Times New Roman" w:cs="Times New Roman"/>
-        </w:rPr>
-        <w:t>Decision Tree</w:t>
-      </w:r>
-      <w:r>
-        <w:rPr>
-          <w:rFonts w:ascii="Times New Roman" w:hAnsi="Times New Roman" w:cs="Times New Roman"/>
-        </w:rPr>
-        <w:t xml:space="preserve"> model</w:t>
+      <w:proofErr w:type="gramStart"/>
+      <w:r>
+        <w:rPr>
+          <w:rFonts w:ascii="Times New Roman" w:hAnsi="Times New Roman" w:cs="Times New Roman"/>
+        </w:rPr>
+        <w:t xml:space="preserve">Figure </w:t>
+      </w:r>
+      <w:r>
+        <w:rPr>
+          <w:rFonts w:ascii="Times New Roman" w:hAnsi="Times New Roman" w:cs="Times New Roman"/>
+        </w:rPr>
+        <w:t>16</w:t>
+      </w:r>
+      <w:r>
+        <w:rPr>
+          <w:rFonts w:ascii="Times New Roman" w:hAnsi="Times New Roman" w:cs="Times New Roman"/>
+        </w:rPr>
+        <w:t>.</w:t>
+      </w:r>
+      <w:proofErr w:type="gramEnd"/>
+      <w:r>
+        <w:rPr>
+          <w:rFonts w:ascii="Times New Roman" w:hAnsi="Times New Roman" w:cs="Times New Roman"/>
+        </w:rPr>
+        <w:t xml:space="preserve"> Confusion Matrix for the Decision Tree model</w:t>
       </w:r>
     </w:p>
     <w:p>
@@ -8632,29 +8817,25 @@
           <w:rFonts w:ascii="Times New Roman" w:hAnsi="Times New Roman" w:cs="Times New Roman"/>
         </w:rPr>
       </w:pPr>
-      <w:r>
-        <w:rPr>
-          <w:rFonts w:ascii="Times New Roman" w:hAnsi="Times New Roman" w:cs="Times New Roman"/>
-        </w:rPr>
-        <w:t>Figure_15</w:t>
-      </w:r>
-      <w:r>
-        <w:rPr>
-          <w:rFonts w:ascii="Times New Roman" w:hAnsi="Times New Roman" w:cs="Times New Roman"/>
-        </w:rPr>
-        <w:t xml:space="preserve">. Confusion Matrix for the </w:t>
-      </w:r>
-      <w:r>
-        <w:rPr>
-          <w:rFonts w:ascii="Times New Roman" w:hAnsi="Times New Roman" w:cs="Times New Roman"/>
-        </w:rPr>
-        <w:t>Logistic Regression</w:t>
-      </w:r>
-      <w:r>
-        <w:rPr>
-          <w:rFonts w:ascii="Times New Roman" w:hAnsi="Times New Roman" w:cs="Times New Roman"/>
-        </w:rPr>
-        <w:t xml:space="preserve"> model</w:t>
+      <w:proofErr w:type="gramStart"/>
+      <w:r>
+        <w:rPr>
+          <w:rFonts w:ascii="Times New Roman" w:hAnsi="Times New Roman" w:cs="Times New Roman"/>
+        </w:rPr>
+        <w:t>Figure 17</w:t>
+      </w:r>
+      <w:r>
+        <w:rPr>
+          <w:rFonts w:ascii="Times New Roman" w:hAnsi="Times New Roman" w:cs="Times New Roman"/>
+        </w:rPr>
+        <w:t>.</w:t>
+      </w:r>
+      <w:proofErr w:type="gramEnd"/>
+      <w:r>
+        <w:rPr>
+          <w:rFonts w:ascii="Times New Roman" w:hAnsi="Times New Roman" w:cs="Times New Roman"/>
+        </w:rPr>
+        <w:t xml:space="preserve"> Confusion Matrix for the Logistic Regression model</w:t>
       </w:r>
     </w:p>
     <w:p>
@@ -8773,7 +8954,25 @@
           <w:sz w:val="24"/>
           <w:szCs w:val="24"/>
         </w:rPr>
-        <w:t>the data on the factors that describe the overall situation the accidents took place in.</w:t>
+        <w:t>the data</w:t>
+      </w:r>
+      <w:r>
+        <w:rPr>
+          <w:rFonts w:ascii="Times New Roman" w:hAnsi="Times New Roman" w:cs="Times New Roman"/>
+          <w:sz w:val="24"/>
+          <w:szCs w:val="24"/>
+        </w:rPr>
+        <w:t xml:space="preserve"> from SDOT</w:t>
+      </w:r>
+      <w:bookmarkStart w:id="0" w:name="_GoBack"/>
+      <w:bookmarkEnd w:id="0"/>
+      <w:r>
+        <w:rPr>
+          <w:rFonts w:ascii="Times New Roman" w:hAnsi="Times New Roman" w:cs="Times New Roman"/>
+          <w:sz w:val="24"/>
+          <w:szCs w:val="24"/>
+        </w:rPr>
+        <w:t xml:space="preserve"> on the factors that describe the overall situation the accidents took place in.</w:t>
       </w:r>
       <w:r>
         <w:rPr>
@@ -8877,23 +9076,7 @@
           <w:sz w:val="24"/>
           <w:szCs w:val="24"/>
         </w:rPr>
-        <w:t xml:space="preserve">it can help the hospitals </w:t>
-      </w:r>
-      <w:r>
-        <w:rPr>
-          <w:rFonts w:ascii="Times New Roman" w:hAnsi="Times New Roman" w:cs="Times New Roman"/>
-          <w:sz w:val="24"/>
-          <w:szCs w:val="24"/>
-        </w:rPr>
-        <w:t>to maintain sufficient amount of staffs and doct</w:t>
-      </w:r>
-      <w:r>
-        <w:rPr>
-          <w:rFonts w:ascii="Times New Roman" w:hAnsi="Times New Roman" w:cs="Times New Roman"/>
-          <w:sz w:val="24"/>
-          <w:szCs w:val="24"/>
-        </w:rPr>
-        <w:t xml:space="preserve">ors on a given day to handle such situations </w:t>
+        <w:t xml:space="preserve">it can help the hospitals to maintain sufficient amount of staffs and doctors on a given day to handle such situations </w:t>
       </w:r>
       <w:r>
         <w:rPr>
@@ -9004,15 +9187,7 @@
           <w:sz w:val="24"/>
           <w:szCs w:val="24"/>
         </w:rPr>
-        <w:t xml:space="preserve">I </w:t>
-      </w:r>
-      <w:r>
-        <w:rPr>
-          <w:rFonts w:ascii="Times New Roman" w:hAnsi="Times New Roman" w:cs="Times New Roman"/>
-          <w:sz w:val="24"/>
-          <w:szCs w:val="24"/>
-        </w:rPr>
-        <w:t xml:space="preserve">was able to achieve </w:t>
+        <w:t xml:space="preserve">I was able to achieve </w:t>
       </w:r>
       <w:r>
         <w:rPr>
@@ -9060,17 +9235,7 @@
           <w:sz w:val="24"/>
           <w:szCs w:val="24"/>
         </w:rPr>
-        <w:t xml:space="preserve">Many of the relevant features had a lot of missing data as </w:t>
-      </w:r>
-      <w:bookmarkStart w:id="0" w:name="_GoBack"/>
-      <w:bookmarkEnd w:id="0"/>
-      <w:r>
-        <w:rPr>
-          <w:rFonts w:ascii="Times New Roman" w:hAnsi="Times New Roman" w:cs="Times New Roman"/>
-          <w:sz w:val="24"/>
-          <w:szCs w:val="24"/>
-        </w:rPr>
-        <w:t xml:space="preserve">well as data marked as “Unknown”. </w:t>
+        <w:t xml:space="preserve">Many of the relevant features had a lot of missing data as well as data marked as “Unknown”. </w:t>
       </w:r>
       <w:r>
         <w:rPr>
@@ -10687,7 +10852,7 @@
 </file>
 
 <file path=customXml/itemProps1.xml><?xml version="1.0" encoding="utf-8"?>
-<ds:datastoreItem xmlns:ds="http://schemas.openxmlformats.org/officeDocument/2006/customXml" ds:itemID="{BAC5772E-2801-41AB-AD94-79CE40E2B60F}">
+<ds:datastoreItem xmlns:ds="http://schemas.openxmlformats.org/officeDocument/2006/customXml" ds:itemID="{61282751-DA61-4D79-8183-CB9A8DEA4870}">
   <ds:schemaRefs>
     <ds:schemaRef ds:uri="http://schemas.openxmlformats.org/officeDocument/2006/bibliography"/>
   </ds:schemaRefs>

</xml_diff>